<commit_message>
Added post for Jerrys gig and giveaway
</commit_message>
<xml_diff>
--- a/__archive/jerrys-raffle-flyer.docx
+++ b/__archive/jerrys-raffle-flyer.docx
@@ -3,6 +3,147 @@
 <w:document xmlns:wpc="http://schemas.microsoft.com/office/word/2010/wordprocessingCanvas" xmlns:cx="http://schemas.microsoft.com/office/drawing/2014/chartex" xmlns:cx1="http://schemas.microsoft.com/office/drawing/2015/9/8/chartex" xmlns:cx2="http://schemas.microsoft.com/office/drawing/2015/10/21/chartex" xmlns:cx3="http://schemas.microsoft.com/office/drawing/2016/5/9/chartex" xmlns:cx4="http://schemas.microsoft.com/office/drawing/2016/5/10/chartex" xmlns:cx5="http://schemas.microsoft.com/office/drawing/2016/5/11/chartex" xmlns:cx6="http://schemas.microsoft.com/office/drawing/2016/5/12/chartex" xmlns:cx7="http://schemas.microsoft.com/office/drawing/2016/5/13/chartex" xmlns:cx8="http://schemas.microsoft.com/office/drawing/2016/5/14/chartex" xmlns:mc="http://schemas.openxmlformats.org/markup-compatibility/2006" xmlns:aink="http://schemas.microsoft.com/office/drawing/2016/ink" xmlns:am3d="http://schemas.microsoft.com/office/drawing/2017/model3d" xmlns:o="urn:schemas-microsoft-com:office:office" xmlns:oel="http://schemas.microsoft.com/office/2019/extlst" xmlns:r="http://schemas.openxmlformats.org/officeDocument/2006/relationships" xmlns:m="http://schemas.openxmlformats.org/officeDocument/2006/math" xmlns:v="urn:schemas-microsoft-com:vml" xmlns:wp14="http://schemas.microsoft.com/office/word/2010/wordprocessingDrawing" xmlns:wp="http://schemas.openxmlformats.org/drawingml/2006/wordprocessingDrawing" xmlns:w10="urn:schemas-microsoft-com:office:word" xmlns:w="http://schemas.openxmlformats.org/wordprocessingml/2006/main" xmlns:w14="http://schemas.microsoft.com/office/word/2010/wordml" xmlns:w15="http://schemas.microsoft.com/office/word/2012/wordml" xmlns:w16cex="http://schemas.microsoft.com/office/word/2018/wordml/cex" xmlns:w16cid="http://schemas.microsoft.com/office/word/2016/wordml/cid" xmlns:w16="http://schemas.microsoft.com/office/word/2018/wordml" xmlns:w16sdtdh="http://schemas.microsoft.com/office/word/2020/wordml/sdtdatahash" xmlns:w16se="http://schemas.microsoft.com/office/word/2015/wordml/symex" xmlns:wpg="http://schemas.microsoft.com/office/word/2010/wordprocessingGroup" xmlns:wpi="http://schemas.microsoft.com/office/word/2010/wordprocessingInk" xmlns:wne="http://schemas.microsoft.com/office/word/2006/wordml" xmlns:wps="http://schemas.microsoft.com/office/word/2010/wordprocessingShape" mc:Ignorable="w14 w15 w16se w16cid w16 w16cex w16sdtdh wp14">
   <w:body>
     <w:p>
+      <w:r>
+        <w:rPr>
+          <w:noProof/>
+        </w:rPr>
+        <mc:AlternateContent>
+          <mc:Choice Requires="wps">
+            <w:drawing>
+              <wp:anchor distT="0" distB="0" distL="114300" distR="114300" simplePos="0" relativeHeight="251717632" behindDoc="0" locked="0" layoutInCell="1" allowOverlap="1" wp14:anchorId="04105221" wp14:editId="1EF796EA">
+                <wp:simplePos x="0" y="0"/>
+                <wp:positionH relativeFrom="column">
+                  <wp:posOffset>-2081530</wp:posOffset>
+                </wp:positionH>
+                <wp:positionV relativeFrom="paragraph">
+                  <wp:posOffset>3909999</wp:posOffset>
+                </wp:positionV>
+                <wp:extent cx="3571079" cy="935355"/>
+                <wp:effectExtent l="0" t="0" r="0" b="0"/>
+                <wp:wrapNone/>
+                <wp:docPr id="1992298856" name="TextBox 24"/>
+                <wp:cNvGraphicFramePr/>
+                <a:graphic xmlns:a="http://schemas.openxmlformats.org/drawingml/2006/main">
+                  <a:graphicData uri="http://schemas.microsoft.com/office/word/2010/wordprocessingShape">
+                    <wps:wsp>
+                      <wps:cNvSpPr txBox="1"/>
+                      <wps:spPr>
+                        <a:xfrm rot="16200000">
+                          <a:off x="0" y="0"/>
+                          <a:ext cx="3571079" cy="935355"/>
+                        </a:xfrm>
+                        <a:prstGeom prst="rect">
+                          <a:avLst/>
+                        </a:prstGeom>
+                        <a:noFill/>
+                      </wps:spPr>
+                      <wps:txbx>
+                        <w:txbxContent>
+                          <w:p>
+                            <w:pPr>
+                              <w:pStyle w:val="NoSpacing"/>
+                              <w:rPr>
+                                <w:sz w:val="28"/>
+                                <w:szCs w:val="28"/>
+                              </w:rPr>
+                            </w:pPr>
+                            <w:r>
+                              <w:rPr>
+                                <w:sz w:val="28"/>
+                                <w:szCs w:val="28"/>
+                              </w:rPr>
+                              <w:t xml:space="preserve">Questions?  E-mail </w:t>
+                            </w:r>
+                            <w:hyperlink r:id="rId5" w:history="1">
+                              <w:r>
+                                <w:rPr>
+                                  <w:rStyle w:val="Hyperlink"/>
+                                  <w:sz w:val="28"/>
+                                  <w:szCs w:val="28"/>
+                                </w:rPr>
+                                <w:t>gigs@trackone.band</w:t>
+                              </w:r>
+                            </w:hyperlink>
+                          </w:p>
+                          <w:p>
+                            <w:pPr>
+                              <w:pStyle w:val="NoSpacing"/>
+                              <w:rPr>
+                                <w:rFonts w:ascii="Courier New" w:hAnsi="Courier New" w:cs="Courier New"/>
+                                <w:sz w:val="28"/>
+                                <w:szCs w:val="28"/>
+                              </w:rPr>
+                            </w:pPr>
+                          </w:p>
+                        </w:txbxContent>
+                      </wps:txbx>
+                      <wps:bodyPr wrap="square" rtlCol="0">
+                        <a:noAutofit/>
+                      </wps:bodyPr>
+                    </wps:wsp>
+                  </a:graphicData>
+                </a:graphic>
+                <wp14:sizeRelH relativeFrom="margin">
+                  <wp14:pctWidth>0</wp14:pctWidth>
+                </wp14:sizeRelH>
+                <wp14:sizeRelV relativeFrom="margin">
+                  <wp14:pctHeight>0</wp14:pctHeight>
+                </wp14:sizeRelV>
+              </wp:anchor>
+            </w:drawing>
+          </mc:Choice>
+          <mc:Fallback>
+            <w:pict>
+              <v:shapetype w14:anchorId="04105221" id="_x0000_t202" coordsize="21600,21600" o:spt="202" path="m,l,21600r21600,l21600,xe">
+                <v:stroke joinstyle="miter"/>
+                <v:path gradientshapeok="t" o:connecttype="rect"/>
+              </v:shapetype>
+              <v:shape id="TextBox 24" o:spid="_x0000_s1026" type="#_x0000_t202" style="position:absolute;margin-left:-163.9pt;margin-top:307.85pt;width:281.2pt;height:73.65pt;rotation:-90;z-index:251717632;visibility:visible;mso-wrap-style:square;mso-width-percent:0;mso-height-percent:0;mso-wrap-distance-left:9pt;mso-wrap-distance-top:0;mso-wrap-distance-right:9pt;mso-wrap-distance-bottom:0;mso-position-horizontal:absolute;mso-position-horizontal-relative:text;mso-position-vertical:absolute;mso-position-vertical-relative:text;mso-width-percent:0;mso-height-percent:0;mso-width-relative:margin;mso-height-relative:margin;v-text-anchor:top" o:gfxdata="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" filled="f" stroked="f">
+                <v:textbox>
+                  <w:txbxContent>
+                    <w:p>
+                      <w:pPr>
+                        <w:pStyle w:val="NoSpacing"/>
+                        <w:rPr>
+                          <w:sz w:val="28"/>
+                          <w:szCs w:val="28"/>
+                        </w:rPr>
+                      </w:pPr>
+                      <w:r>
+                        <w:rPr>
+                          <w:sz w:val="28"/>
+                          <w:szCs w:val="28"/>
+                        </w:rPr>
+                        <w:t xml:space="preserve">Questions?  E-mail </w:t>
+                      </w:r>
+                      <w:hyperlink r:id="rId6" w:history="1">
+                        <w:r>
+                          <w:rPr>
+                            <w:rStyle w:val="Hyperlink"/>
+                            <w:sz w:val="28"/>
+                            <w:szCs w:val="28"/>
+                          </w:rPr>
+                          <w:t>gigs@trackone.band</w:t>
+                        </w:r>
+                      </w:hyperlink>
+                    </w:p>
+                    <w:p>
+                      <w:pPr>
+                        <w:pStyle w:val="NoSpacing"/>
+                        <w:rPr>
+                          <w:rFonts w:ascii="Courier New" w:hAnsi="Courier New" w:cs="Courier New"/>
+                          <w:sz w:val="28"/>
+                          <w:szCs w:val="28"/>
+                        </w:rPr>
+                      </w:pPr>
+                    </w:p>
+                  </w:txbxContent>
+                </v:textbox>
+              </v:shape>
+            </w:pict>
+          </mc:Fallback>
+        </mc:AlternateContent>
+      </w:r>
       <w:r>
         <w:rPr>
           <w:noProof/>
@@ -33,12 +174,12 @@
                     </pic:cNvPicPr>
                   </pic:nvPicPr>
                   <pic:blipFill>
-                    <a:blip r:embed="rId5">
+                    <a:blip r:embed="rId7">
                       <a:alphaModFix amt="21000"/>
                       <a:extLst>
                         <a:ext uri="{BEBA8EAE-BF5A-486C-A8C5-ECC9F3942E4B}">
                           <a14:imgProps xmlns:a14="http://schemas.microsoft.com/office/drawing/2010/main">
-                            <a14:imgLayer r:embed="rId6">
+                            <a14:imgLayer r:embed="rId8">
                               <a14:imgEffect>
                                 <a14:brightnessContrast bright="48000" contrast="-7000"/>
                               </a14:imgEffect>
@@ -682,13 +823,13 @@
                     <pic:cNvPicPr/>
                   </pic:nvPicPr>
                   <pic:blipFill>
-                    <a:blip r:embed="rId7" cstate="print">
+                    <a:blip r:embed="rId9" cstate="print">
                       <a:extLst>
                         <a:ext uri="{28A0092B-C50C-407E-A947-70E740481C1C}">
                           <a14:useLocalDpi xmlns:a14="http://schemas.microsoft.com/office/drawing/2010/main" val="0"/>
                         </a:ext>
                         <a:ext uri="{96DAC541-7B7A-43D3-8B79-37D633B846F1}">
-                          <asvg:svgBlip xmlns:asvg="http://schemas.microsoft.com/office/drawing/2016/SVG/main" r:embed="rId8"/>
+                          <asvg:svgBlip xmlns:asvg="http://schemas.microsoft.com/office/drawing/2016/SVG/main" r:embed="rId10"/>
                         </a:ext>
                       </a:extLst>
                     </a:blip>
@@ -789,7 +930,7 @@
           </mc:Choice>
           <mc:Fallback>
             <w:pict>
-              <v:shape w14:anchorId="5AA8BA67" id="_x0000_s1028" type="#_x0000_t202" style="position:absolute;margin-left:-82.95pt;margin-top:549.35pt;width:281.2pt;height:73.65pt;rotation:-2159233fd;z-index:251658240;visibility:visible;mso-wrap-style:square;mso-width-percent:0;mso-height-percent:0;mso-wrap-distance-left:9pt;mso-wrap-distance-top:0;mso-wrap-distance-right:9pt;mso-wrap-distance-bottom:0;mso-position-horizontal:absolute;mso-position-horizontal-relative:text;mso-position-vertical:absolute;mso-position-vertical-relative:text;mso-width-percent:0;mso-height-percent:0;mso-width-relative:margin;mso-height-relative:margin;v-text-anchor:top" o:gfxdata="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" filled="f" stroked="f">
+              <v:shape w14:anchorId="5AA8BA67" id="_x0000_s1029" type="#_x0000_t202" style="position:absolute;margin-left:-82.95pt;margin-top:549.35pt;width:281.2pt;height:73.65pt;rotation:-2159233fd;z-index:251658240;visibility:visible;mso-wrap-style:square;mso-width-percent:0;mso-height-percent:0;mso-wrap-distance-left:9pt;mso-wrap-distance-top:0;mso-wrap-distance-right:9pt;mso-wrap-distance-bottom:0;mso-position-horizontal:absolute;mso-position-horizontal-relative:text;mso-position-vertical:absolute;mso-position-vertical-relative:text;mso-width-percent:0;mso-height-percent:0;mso-width-relative:margin;mso-height-relative:margin;v-text-anchor:top" o:gfxdata="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" filled="f" stroked="f">
                 <v:textbox>
                   <w:txbxContent>
                     <w:p>
@@ -858,7 +999,7 @@
                     </pic:cNvPicPr>
                   </pic:nvPicPr>
                   <pic:blipFill>
-                    <a:blip r:embed="rId9" cstate="print">
+                    <a:blip r:embed="rId11" cstate="print">
                       <a:extLst>
                         <a:ext uri="{28A0092B-C50C-407E-A947-70E740481C1C}">
                           <a14:useLocalDpi xmlns:a14="http://schemas.microsoft.com/office/drawing/2010/main" val="0"/>
@@ -920,7 +1061,7 @@
                     </pic:cNvPicPr>
                   </pic:nvPicPr>
                   <pic:blipFill>
-                    <a:blip r:embed="rId10">
+                    <a:blip r:embed="rId12">
                       <a:extLst>
                         <a:ext uri="{28A0092B-C50C-407E-A947-70E740481C1C}">
                           <a14:useLocalDpi xmlns:a14="http://schemas.microsoft.com/office/drawing/2010/main" val="0"/>
@@ -985,13 +1126,13 @@
                     <pic:cNvPicPr/>
                   </pic:nvPicPr>
                   <pic:blipFill>
-                    <a:blip r:embed="rId11">
+                    <a:blip r:embed="rId13">
                       <a:extLst>
                         <a:ext uri="{28A0092B-C50C-407E-A947-70E740481C1C}">
                           <a14:useLocalDpi xmlns:a14="http://schemas.microsoft.com/office/drawing/2010/main" val="0"/>
                         </a:ext>
                         <a:ext uri="{96DAC541-7B7A-43D3-8B79-37D633B846F1}">
-                          <asvg:svgBlip xmlns:asvg="http://schemas.microsoft.com/office/drawing/2016/SVG/main" r:embed="rId12"/>
+                          <asvg:svgBlip xmlns:asvg="http://schemas.microsoft.com/office/drawing/2016/SVG/main" r:embed="rId14"/>
                         </a:ext>
                       </a:extLst>
                     </a:blip>
@@ -1050,7 +1191,7 @@
                     </pic:cNvPicPr>
                   </pic:nvPicPr>
                   <pic:blipFill>
-                    <a:blip r:embed="rId13">
+                    <a:blip r:embed="rId15">
                       <a:extLst>
                         <a:ext uri="{28A0092B-C50C-407E-A947-70E740481C1C}">
                           <a14:useLocalDpi xmlns:a14="http://schemas.microsoft.com/office/drawing/2010/main" val="0"/>
@@ -1117,7 +1258,7 @@
                     </pic:cNvPicPr>
                   </pic:nvPicPr>
                   <pic:blipFill>
-                    <a:blip r:embed="rId14">
+                    <a:blip r:embed="rId16">
                       <a:extLst>
                         <a:ext uri="{28A0092B-C50C-407E-A947-70E740481C1C}">
                           <a14:useLocalDpi xmlns:a14="http://schemas.microsoft.com/office/drawing/2010/main" val="0"/>
@@ -1447,7 +1588,7 @@
           <w:noProof/>
         </w:rPr>
         <w:drawing>
-          <wp:anchor distT="0" distB="0" distL="114300" distR="114300" simplePos="0" relativeHeight="251663360" behindDoc="1" locked="0" layoutInCell="1" allowOverlap="1" wp14:anchorId="44B0164C" wp14:editId="506E7416">
+          <wp:anchor distT="0" distB="0" distL="114300" distR="114300" simplePos="0" relativeHeight="251715584" behindDoc="1" locked="0" layoutInCell="1" allowOverlap="1" wp14:anchorId="44B0164C" wp14:editId="557EEC86">
             <wp:simplePos x="0" y="0"/>
             <wp:positionH relativeFrom="column">
               <wp:posOffset>-839972</wp:posOffset>
@@ -1484,7 +1625,7 @@
                     </pic:cNvPicPr>
                   </pic:nvPicPr>
                   <pic:blipFill>
-                    <a:blip r:embed="rId15">
+                    <a:blip r:embed="rId17">
                       <a:extLst>
                         <a:ext uri="{28A0092B-C50C-407E-A947-70E740481C1C}">
                           <a14:useLocalDpi xmlns:a14="http://schemas.microsoft.com/office/drawing/2010/main" val="0"/>
@@ -2479,6 +2620,29 @@
       <w:spacing w:after="0" w:line="240" w:lineRule="auto"/>
     </w:pPr>
   </w:style>
+  <w:style w:type="character" w:styleId="Hyperlink">
+    <w:name w:val="Hyperlink"/>
+    <w:basedOn w:val="DefaultParagraphFont"/>
+    <w:uiPriority w:val="99"/>
+    <w:unhideWhenUsed/>
+    <w:rsid w:val="00205A4E"/>
+    <w:rPr>
+      <w:color w:val="0563C1" w:themeColor="hyperlink"/>
+      <w:u w:val="single"/>
+    </w:rPr>
+  </w:style>
+  <w:style w:type="character" w:styleId="UnresolvedMention">
+    <w:name w:val="Unresolved Mention"/>
+    <w:basedOn w:val="DefaultParagraphFont"/>
+    <w:uiPriority w:val="99"/>
+    <w:semiHidden/>
+    <w:unhideWhenUsed/>
+    <w:rsid w:val="00205A4E"/>
+    <w:rPr>
+      <w:color w:val="605E5C"/>
+      <w:shd w:val="clear" w:color="auto" w:fill="E1DFDD"/>
+    </w:rPr>
+  </w:style>
 </w:styles>
 </file>
 

</xml_diff>